<commit_message>
Pancake Description & Fix wan pra yai description
</commit_message>
<xml_diff>
--- a/Pancake/description.docx
+++ b/Pancake/description.docx
@@ -7,6 +7,8 @@
         <w:jc w:val="center"/>
         <w:rPr>
           <w:rFonts w:ascii="TH SarabunPSK" w:hAnsi="TH SarabunPSK" w:cs="TH SarabunPSK"/>
+          <w:b/>
+          <w:bCs/>
           <w:sz w:val="32"/>
           <w:szCs w:val="32"/>
         </w:rPr>
@@ -14,16 +16,17 @@
       <w:r>
         <w:rPr>
           <w:rFonts w:ascii="TH SarabunPSK" w:hAnsi="TH SarabunPSK" w:cs="TH SarabunPSK" w:hint="cs"/>
-          <w:sz w:val="32"/>
-          <w:szCs w:val="32"/>
-          <w:cs/>
-        </w:rPr>
-        <w:t>กินแพนเค้ก</w:t>
+          <w:b/>
+          <w:bCs/>
+          <w:sz w:val="32"/>
+          <w:szCs w:val="32"/>
+          <w:cs/>
+        </w:rPr>
+        <w:t>แพนเค้กแสนอร่อย</w:t>
       </w:r>
     </w:p>
     <w:p>
       <w:pPr>
-        <w:ind w:firstLine="720"/>
         <w:rPr>
           <w:rFonts w:ascii="TH SarabunPSK" w:hAnsi="TH SarabunPSK" w:cs="TH SarabunPSK"/>
           <w:sz w:val="32"/>
@@ -35,16 +38,50 @@
           <w:rFonts w:ascii="TH SarabunPSK" w:hAnsi="TH SarabunPSK" w:cs="TH SarabunPSK"/>
           <w:sz w:val="32"/>
           <w:szCs w:val="32"/>
-        </w:rPr>
-        <w:t>desc</w:t>
+          <w:cs/>
+        </w:rPr>
+        <w:tab/>
+      </w:r>
+      <w:r>
+        <w:rPr>
+          <w:rFonts w:ascii="TH SarabunPSK" w:hAnsi="TH SarabunPSK" w:cs="TH SarabunPSK" w:hint="cs"/>
+          <w:sz w:val="32"/>
+          <w:szCs w:val="32"/>
+          <w:cs/>
+        </w:rPr>
+        <w:t xml:space="preserve">หลังจากคุณเดินทางมาที่ </w:t>
+      </w:r>
+      <w:r>
+        <w:rPr>
+          <w:rFonts w:ascii="TH SarabunPSK" w:hAnsi="TH SarabunPSK" w:cs="TH SarabunPSK"/>
+          <w:sz w:val="32"/>
+          <w:szCs w:val="32"/>
+        </w:rPr>
+        <w:t xml:space="preserve">KMITL </w:t>
+      </w:r>
+      <w:r>
+        <w:rPr>
+          <w:rFonts w:ascii="TH SarabunPSK" w:hAnsi="TH SarabunPSK" w:cs="TH SarabunPSK" w:hint="cs"/>
+          <w:sz w:val="32"/>
+          <w:szCs w:val="32"/>
+          <w:cs/>
+        </w:rPr>
+        <w:t>ได้ไม่นาน คุณก็ได้ค้นพบร้านแพนเค้กสุดแสนจะอร่อยร้านหนึ่ง</w:t>
+      </w:r>
+      <w:r>
+        <w:rPr>
+          <w:rFonts w:ascii="TH SarabunPSK" w:hAnsi="TH SarabunPSK" w:cs="TH SarabunPSK" w:hint="cs"/>
+          <w:sz w:val="32"/>
+          <w:szCs w:val="32"/>
+          <w:cs/>
+        </w:rPr>
+        <w:t xml:space="preserve"> คุณได้ไปกินแพนเค้กที่ร้านนี้บ่อยมากจนคุณเริ่มสนิทกับเจ้าของร้านแล้ว </w:t>
       </w:r>
     </w:p>
     <w:p>
       <w:pPr>
         <w:rPr>
           <w:rFonts w:ascii="TH SarabunPSK" w:hAnsi="TH SarabunPSK" w:cs="TH SarabunPSK"/>
-          <w:b/>
-          <w:bCs/>
           <w:sz w:val="32"/>
           <w:szCs w:val="32"/>
         </w:rPr>
@@ -52,12 +89,121 @@
       <w:r>
         <w:rPr>
           <w:rFonts w:ascii="TH SarabunPSK" w:hAnsi="TH SarabunPSK" w:cs="TH SarabunPSK"/>
-          <w:b/>
-          <w:bCs/>
-          <w:sz w:val="32"/>
-          <w:szCs w:val="32"/>
-        </w:rPr>
-        <w:t xml:space="preserve">Input: </w:t>
+          <w:sz w:val="32"/>
+          <w:szCs w:val="32"/>
+          <w:cs/>
+        </w:rPr>
+        <w:tab/>
+      </w:r>
+      <w:r>
+        <w:rPr>
+          <w:rFonts w:ascii="TH SarabunPSK" w:hAnsi="TH SarabunPSK" w:cs="TH SarabunPSK" w:hint="cs"/>
+          <w:sz w:val="32"/>
+          <w:szCs w:val="32"/>
+          <w:cs/>
+        </w:rPr>
+        <w:t xml:space="preserve">วันหนึ่งคุณเกิดอยากรู้สูตรการทำแพนเค้กของร้านนี้ขึ้นมา คุณเลยไปขอร้องเจ้าของร้านให้บอกสูตรในการทำแพนเค้กให้คุณหน่อย </w:t>
+      </w:r>
+      <w:r>
+        <w:rPr>
+          <w:rFonts w:ascii="TH SarabunPSK" w:hAnsi="TH SarabunPSK" w:cs="TH SarabunPSK" w:hint="cs"/>
+          <w:sz w:val="32"/>
+          <w:szCs w:val="32"/>
+          <w:cs/>
+        </w:rPr>
+        <w:t xml:space="preserve">เจ้าของร้านบอกว่า </w:t>
+      </w:r>
+      <w:r>
+        <w:rPr>
+          <w:rFonts w:ascii="TH SarabunPSK" w:hAnsi="TH SarabunPSK" w:cs="TH SarabunPSK" w:hint="cs"/>
+          <w:sz w:val="32"/>
+          <w:szCs w:val="32"/>
+        </w:rPr>
+        <w:t>“</w:t>
+      </w:r>
+      <w:r>
+        <w:rPr>
+          <w:rStyle w:val="d2edcug0"/>
+          <w:rFonts w:ascii="TH SarabunPSK" w:hAnsi="TH SarabunPSK" w:cs="TH SarabunPSK" w:hint="cs"/>
+          <w:sz w:val="32"/>
+          <w:szCs w:val="32"/>
+          <w:cs/>
+        </w:rPr>
+        <w:t>สูตรแพนเค้ก</w:t>
+      </w:r>
+      <w:r>
+        <w:rPr>
+          <w:rStyle w:val="d2edcug0"/>
+          <w:rFonts w:ascii="TH SarabunPSK" w:hAnsi="TH SarabunPSK" w:cs="TH SarabunPSK" w:hint="cs"/>
+          <w:sz w:val="32"/>
+          <w:szCs w:val="32"/>
+          <w:cs/>
+        </w:rPr>
+        <w:t>ของฉันน่ะเหรอ</w:t>
+      </w:r>
+      <w:r>
+        <w:rPr>
+          <w:rStyle w:val="d2edcug0"/>
+          <w:rFonts w:ascii="TH SarabunPSK" w:hAnsi="TH SarabunPSK" w:cs="TH SarabunPSK" w:hint="cs"/>
+          <w:sz w:val="32"/>
+          <w:szCs w:val="32"/>
+        </w:rPr>
+        <w:t xml:space="preserve">? </w:t>
+      </w:r>
+      <w:r>
+        <w:rPr>
+          <w:rStyle w:val="d2edcug0"/>
+          <w:rFonts w:ascii="TH SarabunPSK" w:hAnsi="TH SarabunPSK" w:cs="TH SarabunPSK" w:hint="cs"/>
+          <w:sz w:val="32"/>
+          <w:szCs w:val="32"/>
+          <w:cs/>
+        </w:rPr>
+        <w:t>ถ้าอยากได้ก็เอาไปสิ ออกไปหากันเลย ฉันได้เอา</w:t>
+      </w:r>
+      <w:r>
+        <w:rPr>
+          <w:rStyle w:val="d2edcug0"/>
+          <w:rFonts w:ascii="TH SarabunPSK" w:hAnsi="TH SarabunPSK" w:cs="TH SarabunPSK" w:hint="cs"/>
+          <w:sz w:val="32"/>
+          <w:szCs w:val="32"/>
+          <w:cs/>
+        </w:rPr>
+        <w:t>สูตร</w:t>
+      </w:r>
+      <w:r>
+        <w:rPr>
+          <w:rStyle w:val="d2edcug0"/>
+          <w:rFonts w:ascii="TH SarabunPSK" w:hAnsi="TH SarabunPSK" w:cs="TH SarabunPSK" w:hint="cs"/>
+          <w:sz w:val="32"/>
+          <w:szCs w:val="32"/>
+          <w:cs/>
+        </w:rPr>
+        <w:t>ไปไว้ที่นั้นหมดแล้ว</w:t>
+      </w:r>
+      <w:r>
+        <w:rPr>
+          <w:rFonts w:ascii="TH SarabunPSK" w:hAnsi="TH SarabunPSK" w:cs="TH SarabunPSK" w:hint="cs"/>
+          <w:sz w:val="32"/>
+          <w:szCs w:val="32"/>
+        </w:rPr>
+        <w:t>”</w:t>
+      </w:r>
+      <w:r>
+        <w:rPr>
+          <w:rFonts w:ascii="TH SarabunPSK" w:hAnsi="TH SarabunPSK" w:cs="TH SarabunPSK"/>
+          <w:sz w:val="32"/>
+          <w:szCs w:val="32"/>
+        </w:rPr>
+        <w:t xml:space="preserve"> </w:t>
+      </w:r>
+      <w:r>
+        <w:rPr>
+          <w:rFonts w:ascii="TH SarabunPSK" w:hAnsi="TH SarabunPSK" w:cs="TH SarabunPSK" w:hint="cs"/>
+          <w:sz w:val="32"/>
+          <w:szCs w:val="32"/>
+          <w:cs/>
+        </w:rPr>
+        <w:t>แต่คุณขี้เกียจตามหาสถานที่แห่งนั้นมาก ๆ คุณเลยขอร้องเจ้าของร้านให้เสนอวิธีที่ง่ายขึ้น</w:t>
       </w:r>
     </w:p>
     <w:p>
@@ -66,95 +212,371 @@
           <w:rFonts w:ascii="TH SarabunPSK" w:hAnsi="TH SarabunPSK" w:cs="TH SarabunPSK"/>
           <w:sz w:val="32"/>
           <w:szCs w:val="32"/>
+          <w:cs/>
         </w:rPr>
       </w:pPr>
       <w:r>
         <w:rPr>
-          <w:rFonts w:ascii="TH SarabunPSK" w:hAnsi="TH SarabunPSK" w:cs="TH SarabunPSK" w:hint="cs"/>
-          <w:sz w:val="32"/>
-          <w:szCs w:val="32"/>
-          <w:cs/>
-        </w:rPr>
-        <w:t xml:space="preserve">มี </w:t>
-      </w:r>
-      <w:r>
-        <w:rPr>
-          <w:rFonts w:ascii="TH SarabunPSK" w:hAnsi="TH SarabunPSK" w:cs="TH SarabunPSK"/>
-          <w:sz w:val="32"/>
-          <w:szCs w:val="32"/>
-        </w:rPr>
-        <w:t>X</w:t>
-      </w:r>
-      <w:r>
-        <w:rPr>
-          <w:rFonts w:ascii="TH SarabunPSK" w:hAnsi="TH SarabunPSK" w:cs="TH SarabunPSK" w:hint="cs"/>
-          <w:sz w:val="32"/>
-          <w:szCs w:val="32"/>
-          <w:cs/>
-        </w:rPr>
-        <w:t xml:space="preserve"> บรรทัด </w:t>
+          <w:rFonts w:ascii="TH SarabunPSK" w:hAnsi="TH SarabunPSK" w:cs="TH SarabunPSK"/>
+          <w:sz w:val="32"/>
+          <w:szCs w:val="32"/>
+          <w:cs/>
+        </w:rPr>
+        <w:tab/>
+      </w:r>
+      <w:r>
+        <w:rPr>
+          <w:rFonts w:ascii="TH SarabunPSK" w:hAnsi="TH SarabunPSK" w:cs="TH SarabunPSK" w:hint="cs"/>
+          <w:sz w:val="32"/>
+          <w:szCs w:val="32"/>
+          <w:cs/>
+        </w:rPr>
+        <w:t>เจ้าของร้านจึงเสนอให้คุณเล่นเกมโดยมีกติกาดังนี้</w:t>
+      </w:r>
+      <w:r>
+        <w:rPr>
+          <w:rFonts w:ascii="TH SarabunPSK" w:hAnsi="TH SarabunPSK" w:cs="TH SarabunPSK" w:hint="cs"/>
+          <w:sz w:val="32"/>
+          <w:szCs w:val="32"/>
+          <w:cs/>
+        </w:rPr>
+        <w:t xml:space="preserve"> เจ้าของร้านจะให้แพนเค้กคุณมา คุณมีหน้าที่แค่กินให้เยอะที่สุดเท่านั้น คุณตกลงตามคำขอของเจ้าของร้านและได้กินแพนเค้กไปเยอะมาก ๆๆๆๆๆๆ</w:t>
+      </w:r>
+      <w:r>
+        <w:rPr>
+          <w:rFonts w:ascii="TH SarabunPSK" w:hAnsi="TH SarabunPSK" w:cs="TH SarabunPSK"/>
+          <w:sz w:val="32"/>
+          <w:szCs w:val="32"/>
+        </w:rPr>
+        <w:t xml:space="preserve"> </w:t>
+      </w:r>
+      <w:r>
+        <w:rPr>
+          <w:rFonts w:ascii="TH SarabunPSK" w:hAnsi="TH SarabunPSK" w:cs="TH SarabunPSK" w:hint="cs"/>
+          <w:sz w:val="32"/>
+          <w:szCs w:val="32"/>
+          <w:cs/>
+        </w:rPr>
+        <w:t>จนกินไม่หมดและเรียกให้เจ้าของร้านมาเก็บจานไปในที่สุด</w:t>
       </w:r>
     </w:p>
     <w:p>
       <w:pPr>
         <w:rPr>
           <w:rFonts w:ascii="TH SarabunPSK" w:hAnsi="TH SarabunPSK" w:cs="TH SarabunPSK"/>
-          <w:b/>
-          <w:bCs/>
-          <w:sz w:val="32"/>
-          <w:szCs w:val="32"/>
+          <w:sz w:val="32"/>
+          <w:szCs w:val="32"/>
+          <w:cs/>
         </w:rPr>
       </w:pPr>
       <w:r>
         <w:rPr>
           <w:rFonts w:ascii="TH SarabunPSK" w:hAnsi="TH SarabunPSK" w:cs="TH SarabunPSK"/>
-          <w:b/>
-          <w:bCs/>
-          <w:sz w:val="32"/>
-          <w:szCs w:val="32"/>
-        </w:rPr>
-        <w:t xml:space="preserve">Output: </w:t>
+          <w:sz w:val="32"/>
+          <w:szCs w:val="32"/>
+          <w:cs/>
+        </w:rPr>
+        <w:tab/>
+      </w:r>
+      <w:r>
+        <w:rPr>
+          <w:rFonts w:ascii="TH SarabunPSK" w:hAnsi="TH SarabunPSK" w:cs="TH SarabunPSK" w:hint="cs"/>
+          <w:sz w:val="32"/>
+          <w:szCs w:val="32"/>
+          <w:cs/>
+        </w:rPr>
+        <w:t>เมื่อคุณทวงถามสูตร เจ้าของร้านได้</w:t>
+      </w:r>
+      <w:r>
+        <w:rPr>
+          <w:rFonts w:ascii="TH SarabunPSK" w:hAnsi="TH SarabunPSK" w:cs="TH SarabunPSK" w:hint="cs"/>
+          <w:sz w:val="32"/>
+          <w:szCs w:val="32"/>
+          <w:cs/>
+        </w:rPr>
+        <w:t>เหลี่ยมคุณโดยเพิ่มเงื่อนไขอีกข้อหนึ่งคือคุณต้องตอบให้ได้ว่าคุณกินแพนเค้กไปแล้วเหลือในจากกี่ชิ้น คุณไม่สามารถจำจานตอนคืนได้</w:t>
+      </w:r>
+      <w:r>
+        <w:rPr>
+          <w:rFonts w:ascii="TH SarabunPSK" w:hAnsi="TH SarabunPSK" w:cs="TH SarabunPSK" w:hint="cs"/>
+          <w:sz w:val="32"/>
+          <w:szCs w:val="32"/>
+          <w:cs/>
+        </w:rPr>
+        <w:t>เพราะตอนนี้คุณเริ่มอิ่มจนง่วง</w:t>
+      </w:r>
+      <w:r>
+        <w:rPr>
+          <w:rFonts w:ascii="TH SarabunPSK" w:hAnsi="TH SarabunPSK" w:cs="TH SarabunPSK" w:hint="cs"/>
+          <w:sz w:val="32"/>
+          <w:szCs w:val="32"/>
+          <w:cs/>
+        </w:rPr>
+        <w:t xml:space="preserve"> แต่คุณพอจะทราบว่าคุณกิน</w:t>
+      </w:r>
+      <w:r>
+        <w:rPr>
+          <w:rFonts w:ascii="TH SarabunPSK" w:hAnsi="TH SarabunPSK" w:cs="TH SarabunPSK" w:hint="cs"/>
+          <w:sz w:val="32"/>
+          <w:szCs w:val="32"/>
+          <w:cs/>
+        </w:rPr>
+        <w:t>และสั่งเพิ่ม</w:t>
+      </w:r>
+      <w:r>
+        <w:rPr>
+          <w:rFonts w:ascii="TH SarabunPSK" w:hAnsi="TH SarabunPSK" w:cs="TH SarabunPSK" w:hint="cs"/>
+          <w:sz w:val="32"/>
+          <w:szCs w:val="32"/>
+          <w:cs/>
+        </w:rPr>
+        <w:t>เมื่อไร</w:t>
+      </w:r>
+      <w:r>
+        <w:rPr>
+          <w:rFonts w:ascii="TH SarabunPSK" w:hAnsi="TH SarabunPSK" w:cs="TH SarabunPSK" w:hint="cs"/>
+          <w:sz w:val="32"/>
+          <w:szCs w:val="32"/>
+          <w:cs/>
+        </w:rPr>
+        <w:t>เท่านั้น</w:t>
+      </w:r>
+      <w:r>
+        <w:rPr>
+          <w:rFonts w:ascii="TH SarabunPSK" w:hAnsi="TH SarabunPSK" w:cs="TH SarabunPSK" w:hint="cs"/>
+          <w:sz w:val="32"/>
+          <w:szCs w:val="32"/>
+          <w:cs/>
+        </w:rPr>
+        <w:t xml:space="preserve"> คุณจึงต้องเขียนโปรแกรมคำนวณว่าคุณเหลือแพนเค้กในจานกี่ชิ้นขึ้นมา เพื่อตามล่าสูตรแพนเค้กแสนอร่อยนั้นมาให้ได้</w:t>
       </w:r>
     </w:p>
     <w:p>
       <w:pPr>
         <w:rPr>
           <w:rFonts w:ascii="TH SarabunPSK" w:hAnsi="TH SarabunPSK" w:cs="TH SarabunPSK"/>
+          <w:b/>
+          <w:bCs/>
           <w:sz w:val="32"/>
           <w:szCs w:val="32"/>
         </w:rPr>
       </w:pPr>
       <w:r>
         <w:rPr>
-          <w:rFonts w:ascii="TH SarabunPSK" w:hAnsi="TH SarabunPSK" w:cs="TH SarabunPSK" w:hint="cs"/>
-          <w:sz w:val="32"/>
-          <w:szCs w:val="32"/>
-          <w:cs/>
-        </w:rPr>
-        <w:t xml:space="preserve">มี </w:t>
-      </w:r>
-      <w:r>
-        <w:rPr>
-          <w:rFonts w:ascii="TH SarabunPSK" w:hAnsi="TH SarabunPSK" w:cs="TH SarabunPSK"/>
-          <w:sz w:val="32"/>
-          <w:szCs w:val="32"/>
-        </w:rPr>
-        <w:t>X</w:t>
-      </w:r>
-      <w:r>
-        <w:rPr>
-          <w:rFonts w:ascii="TH SarabunPSK" w:hAnsi="TH SarabunPSK" w:cs="TH SarabunPSK" w:hint="cs"/>
-          <w:sz w:val="32"/>
-          <w:szCs w:val="32"/>
-          <w:cs/>
-        </w:rPr>
-        <w:t xml:space="preserve"> บรรทัด</w:t>
+          <w:rFonts w:ascii="TH SarabunPSK" w:hAnsi="TH SarabunPSK" w:cs="TH SarabunPSK"/>
+          <w:b/>
+          <w:bCs/>
+          <w:sz w:val="32"/>
+          <w:szCs w:val="32"/>
+        </w:rPr>
+        <w:t xml:space="preserve">Input: </w:t>
       </w:r>
     </w:p>
     <w:p>
       <w:pPr>
         <w:rPr>
           <w:rFonts w:ascii="TH SarabunPSK" w:hAnsi="TH SarabunPSK" w:cs="TH SarabunPSK"/>
+          <w:sz w:val="32"/>
+          <w:szCs w:val="32"/>
+        </w:rPr>
+      </w:pPr>
+      <w:r>
+        <w:rPr>
+          <w:rFonts w:ascii="TH SarabunPSK" w:hAnsi="TH SarabunPSK" w:cs="TH SarabunPSK" w:hint="cs"/>
+          <w:sz w:val="32"/>
+          <w:szCs w:val="32"/>
+          <w:cs/>
+        </w:rPr>
+        <w:t xml:space="preserve">มี </w:t>
+      </w:r>
+      <w:r>
+        <w:rPr>
+          <w:rFonts w:ascii="TH SarabunPSK" w:hAnsi="TH SarabunPSK" w:cs="TH SarabunPSK"/>
+          <w:sz w:val="32"/>
+          <w:szCs w:val="32"/>
+        </w:rPr>
+        <w:t>n+1</w:t>
+      </w:r>
+      <w:r>
+        <w:rPr>
+          <w:rFonts w:ascii="TH SarabunPSK" w:hAnsi="TH SarabunPSK" w:cs="TH SarabunPSK" w:hint="cs"/>
+          <w:sz w:val="32"/>
+          <w:szCs w:val="32"/>
+          <w:cs/>
+        </w:rPr>
+        <w:t xml:space="preserve"> บรรทัด</w:t>
+      </w:r>
+    </w:p>
+    <w:p>
+      <w:pPr>
+        <w:rPr>
+          <w:rFonts w:ascii="TH SarabunPSK" w:hAnsi="TH SarabunPSK" w:cs="TH SarabunPSK"/>
+          <w:sz w:val="32"/>
+          <w:szCs w:val="32"/>
+        </w:rPr>
+      </w:pPr>
+      <w:r>
+        <w:rPr>
+          <w:rFonts w:ascii="TH SarabunPSK" w:hAnsi="TH SarabunPSK" w:cs="TH SarabunPSK" w:hint="cs"/>
+          <w:sz w:val="32"/>
+          <w:szCs w:val="32"/>
+          <w:cs/>
+        </w:rPr>
+        <w:t>บรรทัดที่ 1 รับค่าจำนวนครั้งที่กิน/เติมแพนเค้ก</w:t>
+      </w:r>
+      <w:r>
+        <w:rPr>
+          <w:rFonts w:ascii="TH SarabunPSK" w:hAnsi="TH SarabunPSK" w:cs="TH SarabunPSK"/>
+          <w:sz w:val="32"/>
+          <w:szCs w:val="32"/>
+        </w:rPr>
+        <w:t xml:space="preserve"> (</w:t>
+      </w:r>
+      <w:r>
+        <w:rPr>
+          <w:rFonts w:ascii="TH SarabunPSK" w:hAnsi="TH SarabunPSK" w:cs="TH SarabunPSK" w:hint="cs"/>
+          <w:sz w:val="32"/>
+          <w:szCs w:val="32"/>
+          <w:cs/>
+        </w:rPr>
+        <w:t xml:space="preserve">1 </w:t>
+      </w:r>
+      <w:r>
+        <w:rPr>
+          <w:rFonts w:ascii="TH SarabunPSK" w:hAnsi="TH SarabunPSK" w:cs="TH SarabunPSK"/>
+          <w:sz w:val="32"/>
+          <w:szCs w:val="32"/>
+        </w:rPr>
+        <w:t>&lt;= n &lt;= 10000)</w:t>
+      </w:r>
+    </w:p>
+    <w:p>
+      <w:pPr>
+        <w:rPr>
+          <w:rFonts w:ascii="TH SarabunPSK" w:hAnsi="TH SarabunPSK" w:cs="TH SarabunPSK"/>
+          <w:sz w:val="32"/>
+          <w:szCs w:val="32"/>
+          <w:cs/>
+        </w:rPr>
+      </w:pPr>
+      <w:r>
+        <w:rPr>
+          <w:rFonts w:ascii="TH SarabunPSK" w:hAnsi="TH SarabunPSK" w:cs="TH SarabunPSK" w:hint="cs"/>
+          <w:sz w:val="32"/>
+          <w:szCs w:val="32"/>
+          <w:cs/>
+        </w:rPr>
+        <w:t>บรรทัดที่ 2</w:t>
+      </w:r>
+      <w:r>
+        <w:rPr>
+          <w:rFonts w:ascii="TH SarabunPSK" w:hAnsi="TH SarabunPSK" w:cs="TH SarabunPSK"/>
+          <w:sz w:val="32"/>
+          <w:szCs w:val="32"/>
+        </w:rPr>
+        <w:t xml:space="preserve"> </w:t>
+      </w:r>
+      <w:r>
+        <w:rPr>
+          <w:rFonts w:ascii="TH SarabunPSK" w:hAnsi="TH SarabunPSK" w:cs="TH SarabunPSK" w:hint="cs"/>
+          <w:sz w:val="32"/>
+          <w:szCs w:val="32"/>
+          <w:cs/>
+        </w:rPr>
+        <w:t xml:space="preserve">ถึง </w:t>
+      </w:r>
+      <w:r>
+        <w:rPr>
+          <w:rFonts w:ascii="TH SarabunPSK" w:hAnsi="TH SarabunPSK" w:cs="TH SarabunPSK"/>
+          <w:sz w:val="32"/>
+          <w:szCs w:val="32"/>
+        </w:rPr>
+        <w:t xml:space="preserve">n+1 </w:t>
+      </w:r>
+      <w:r>
+        <w:rPr>
+          <w:rFonts w:ascii="TH SarabunPSK" w:hAnsi="TH SarabunPSK" w:cs="TH SarabunPSK" w:hint="cs"/>
+          <w:sz w:val="32"/>
+          <w:szCs w:val="32"/>
+          <w:cs/>
+        </w:rPr>
+        <w:t>รับค่าว่ากินแพนเค้ก</w:t>
+      </w:r>
+      <w:r>
+        <w:rPr>
+          <w:rFonts w:ascii="TH SarabunPSK" w:hAnsi="TH SarabunPSK" w:cs="TH SarabunPSK" w:hint="cs"/>
+          <w:sz w:val="32"/>
+          <w:szCs w:val="32"/>
+          <w:cs/>
+        </w:rPr>
+        <w:t xml:space="preserve"> 1 ชิ้น</w:t>
+      </w:r>
+      <w:r>
+        <w:rPr>
+          <w:rFonts w:ascii="TH SarabunPSK" w:hAnsi="TH SarabunPSK" w:cs="TH SarabunPSK" w:hint="cs"/>
+          <w:sz w:val="32"/>
+          <w:szCs w:val="32"/>
+          <w:cs/>
+        </w:rPr>
+        <w:t xml:space="preserve"> (</w:t>
+      </w:r>
+      <w:r>
+        <w:rPr>
+          <w:rFonts w:ascii="TH SarabunPSK" w:hAnsi="TH SarabunPSK" w:cs="TH SarabunPSK"/>
+          <w:sz w:val="32"/>
+          <w:szCs w:val="32"/>
+        </w:rPr>
+        <w:t xml:space="preserve">e) </w:t>
+      </w:r>
+      <w:r>
+        <w:rPr>
+          <w:rFonts w:ascii="TH SarabunPSK" w:hAnsi="TH SarabunPSK" w:cs="TH SarabunPSK" w:hint="cs"/>
+          <w:sz w:val="32"/>
+          <w:szCs w:val="32"/>
+          <w:cs/>
+        </w:rPr>
+        <w:t xml:space="preserve">หรือเติมแพนเค้ก </w:t>
+      </w:r>
+      <w:r>
+        <w:rPr>
+          <w:rFonts w:ascii="TH SarabunPSK" w:hAnsi="TH SarabunPSK" w:cs="TH SarabunPSK" w:hint="cs"/>
+          <w:sz w:val="32"/>
+          <w:szCs w:val="32"/>
+          <w:cs/>
+        </w:rPr>
+        <w:t xml:space="preserve">1 ชิ้น </w:t>
+      </w:r>
+      <w:r>
+        <w:rPr>
+          <w:rFonts w:ascii="TH SarabunPSK" w:hAnsi="TH SarabunPSK" w:cs="TH SarabunPSK" w:hint="cs"/>
+          <w:sz w:val="32"/>
+          <w:szCs w:val="32"/>
+          <w:cs/>
+        </w:rPr>
+        <w:t>(</w:t>
+      </w:r>
+      <w:r>
+        <w:rPr>
+          <w:rFonts w:ascii="TH SarabunPSK" w:hAnsi="TH SarabunPSK" w:cs="TH SarabunPSK"/>
+          <w:sz w:val="32"/>
+          <w:szCs w:val="32"/>
+        </w:rPr>
+        <w:t>r</w:t>
+      </w:r>
+      <w:r>
+        <w:rPr>
+          <w:rFonts w:ascii="TH SarabunPSK" w:hAnsi="TH SarabunPSK" w:cs="TH SarabunPSK" w:hint="cs"/>
+          <w:sz w:val="32"/>
+          <w:szCs w:val="32"/>
+          <w:cs/>
+        </w:rPr>
+        <w:t>)</w:t>
+      </w:r>
+    </w:p>
+    <w:p>
+      <w:pPr>
+        <w:rPr>
+          <w:rFonts w:ascii="TH SarabunPSK" w:hAnsi="TH SarabunPSK" w:cs="TH SarabunPSK"/>
           <w:b/>
           <w:bCs/>
           <w:sz w:val="32"/>
@@ -169,6 +591,95 @@
           <w:sz w:val="32"/>
           <w:szCs w:val="32"/>
         </w:rPr>
+        <w:t xml:space="preserve">Output: </w:t>
+      </w:r>
+    </w:p>
+    <w:p>
+      <w:pPr>
+        <w:rPr>
+          <w:rFonts w:ascii="TH SarabunPSK" w:hAnsi="TH SarabunPSK" w:cs="TH SarabunPSK"/>
+          <w:sz w:val="32"/>
+          <w:szCs w:val="32"/>
+          <w:cs/>
+        </w:rPr>
+      </w:pPr>
+      <w:r>
+        <w:rPr>
+          <w:rFonts w:ascii="TH SarabunPSK" w:hAnsi="TH SarabunPSK" w:cs="TH SarabunPSK" w:hint="cs"/>
+          <w:sz w:val="32"/>
+          <w:szCs w:val="32"/>
+          <w:cs/>
+        </w:rPr>
+        <w:t xml:space="preserve">มี </w:t>
+      </w:r>
+      <w:r>
+        <w:rPr>
+          <w:rFonts w:ascii="TH SarabunPSK" w:hAnsi="TH SarabunPSK" w:cs="TH SarabunPSK" w:hint="cs"/>
+          <w:sz w:val="32"/>
+          <w:szCs w:val="32"/>
+          <w:cs/>
+        </w:rPr>
+        <w:t>1</w:t>
+      </w:r>
+      <w:r>
+        <w:rPr>
+          <w:rFonts w:ascii="TH SarabunPSK" w:hAnsi="TH SarabunPSK" w:cs="TH SarabunPSK" w:hint="cs"/>
+          <w:sz w:val="32"/>
+          <w:szCs w:val="32"/>
+          <w:cs/>
+        </w:rPr>
+        <w:t xml:space="preserve"> บรรทัด</w:t>
+      </w:r>
+      <w:r>
+        <w:rPr>
+          <w:rFonts w:ascii="TH SarabunPSK" w:hAnsi="TH SarabunPSK" w:cs="TH SarabunPSK" w:hint="cs"/>
+          <w:sz w:val="32"/>
+          <w:szCs w:val="32"/>
+          <w:cs/>
+        </w:rPr>
+        <w:t xml:space="preserve"> แสดงจำนวนแพนเค้กที่เหลือในจานในตอนจบ</w:t>
+      </w:r>
+    </w:p>
+    <w:p>
+      <w:pPr>
+        <w:rPr>
+          <w:rFonts w:ascii="TH SarabunPSK" w:hAnsi="TH SarabunPSK" w:cs="TH SarabunPSK"/>
+          <w:b/>
+          <w:bCs/>
+          <w:sz w:val="32"/>
+          <w:szCs w:val="32"/>
+        </w:rPr>
+      </w:pPr>
+      <w:r>
+        <w:rPr>
+          <w:rFonts w:ascii="TH SarabunPSK" w:hAnsi="TH SarabunPSK" w:cs="TH SarabunPSK"/>
+          <w:b/>
+          <w:bCs/>
+          <w:sz w:val="32"/>
+          <w:szCs w:val="32"/>
+        </w:rPr>
+        <w:br w:type="page"/>
+      </w:r>
+    </w:p>
+    <w:p>
+      <w:pPr>
+        <w:rPr>
+          <w:rFonts w:ascii="TH SarabunPSK" w:hAnsi="TH SarabunPSK" w:cs="TH SarabunPSK"/>
+          <w:b/>
+          <w:bCs/>
+          <w:sz w:val="32"/>
+          <w:szCs w:val="32"/>
+        </w:rPr>
+      </w:pPr>
+      <w:r>
+        <w:rPr>
+          <w:rFonts w:ascii="TH SarabunPSK" w:hAnsi="TH SarabunPSK" w:cs="TH SarabunPSK"/>
+          <w:b/>
+          <w:bCs/>
+          <w:sz w:val="32"/>
+          <w:szCs w:val="32"/>
+        </w:rPr>
+        <w:lastRenderedPageBreak/>
         <w:t>Example:</w:t>
       </w:r>
     </w:p>
@@ -257,6 +768,7 @@
               <w:tabs>
                 <w:tab w:val="left" w:pos="1393"/>
               </w:tabs>
+              <w:jc w:val="both"/>
               <w:rPr>
                 <w:rFonts w:ascii="TH SarabunPSK" w:hAnsi="TH SarabunPSK" w:cs="TH SarabunPSK"/>
                 <w:b w:val="0"/>
@@ -265,6 +777,142 @@
                 <w:szCs w:val="32"/>
               </w:rPr>
             </w:pPr>
+            <w:r>
+              <w:rPr>
+                <w:rFonts w:ascii="TH SarabunPSK" w:hAnsi="TH SarabunPSK" w:cs="TH SarabunPSK"/>
+                <w:b w:val="0"/>
+                <w:bCs w:val="0"/>
+                <w:sz w:val="32"/>
+                <w:szCs w:val="32"/>
+                <w:cs/>
+              </w:rPr>
+              <w:t>5</w:t>
+            </w:r>
+          </w:p>
+          <w:p>
+            <w:pPr>
+              <w:tabs>
+                <w:tab w:val="left" w:pos="1393"/>
+              </w:tabs>
+              <w:jc w:val="both"/>
+              <w:rPr>
+                <w:rFonts w:ascii="TH SarabunPSK" w:hAnsi="TH SarabunPSK" w:cs="TH SarabunPSK"/>
+                <w:b w:val="0"/>
+                <w:bCs w:val="0"/>
+                <w:sz w:val="32"/>
+                <w:szCs w:val="32"/>
+              </w:rPr>
+            </w:pPr>
+            <w:r>
+              <w:rPr>
+                <w:rFonts w:ascii="TH SarabunPSK" w:hAnsi="TH SarabunPSK" w:cs="TH SarabunPSK"/>
+                <w:b w:val="0"/>
+                <w:bCs w:val="0"/>
+                <w:sz w:val="32"/>
+                <w:szCs w:val="32"/>
+              </w:rPr>
+              <w:t>r</w:t>
+            </w:r>
+          </w:p>
+          <w:p>
+            <w:pPr>
+              <w:tabs>
+                <w:tab w:val="left" w:pos="1393"/>
+              </w:tabs>
+              <w:jc w:val="both"/>
+              <w:rPr>
+                <w:rFonts w:ascii="TH SarabunPSK" w:hAnsi="TH SarabunPSK" w:cs="TH SarabunPSK"/>
+                <w:b w:val="0"/>
+                <w:bCs w:val="0"/>
+                <w:sz w:val="32"/>
+                <w:szCs w:val="32"/>
+              </w:rPr>
+            </w:pPr>
+            <w:r>
+              <w:rPr>
+                <w:rFonts w:ascii="TH SarabunPSK" w:hAnsi="TH SarabunPSK" w:cs="TH SarabunPSK"/>
+                <w:b w:val="0"/>
+                <w:bCs w:val="0"/>
+                <w:sz w:val="32"/>
+                <w:szCs w:val="32"/>
+              </w:rPr>
+              <w:t>r</w:t>
+            </w:r>
+          </w:p>
+          <w:p>
+            <w:pPr>
+              <w:tabs>
+                <w:tab w:val="left" w:pos="1393"/>
+              </w:tabs>
+              <w:jc w:val="both"/>
+              <w:rPr>
+                <w:rFonts w:ascii="TH SarabunPSK" w:hAnsi="TH SarabunPSK" w:cs="TH SarabunPSK"/>
+                <w:b w:val="0"/>
+                <w:bCs w:val="0"/>
+                <w:sz w:val="32"/>
+                <w:szCs w:val="32"/>
+              </w:rPr>
+            </w:pPr>
+            <w:r>
+              <w:rPr>
+                <w:rFonts w:ascii="TH SarabunPSK" w:hAnsi="TH SarabunPSK" w:cs="TH SarabunPSK"/>
+                <w:b w:val="0"/>
+                <w:bCs w:val="0"/>
+                <w:sz w:val="32"/>
+                <w:szCs w:val="32"/>
+              </w:rPr>
+              <w:t>r</w:t>
+            </w:r>
+          </w:p>
+          <w:p>
+            <w:pPr>
+              <w:tabs>
+                <w:tab w:val="left" w:pos="1393"/>
+              </w:tabs>
+              <w:jc w:val="both"/>
+              <w:rPr>
+                <w:rFonts w:ascii="TH SarabunPSK" w:hAnsi="TH SarabunPSK" w:cs="TH SarabunPSK"/>
+                <w:b w:val="0"/>
+                <w:bCs w:val="0"/>
+                <w:sz w:val="32"/>
+                <w:szCs w:val="32"/>
+              </w:rPr>
+            </w:pPr>
+            <w:r>
+              <w:rPr>
+                <w:rFonts w:ascii="TH SarabunPSK" w:hAnsi="TH SarabunPSK" w:cs="TH SarabunPSK"/>
+                <w:b w:val="0"/>
+                <w:bCs w:val="0"/>
+                <w:sz w:val="32"/>
+                <w:szCs w:val="32"/>
+              </w:rPr>
+              <w:t>e</w:t>
+            </w:r>
+          </w:p>
+          <w:p>
+            <w:pPr>
+              <w:tabs>
+                <w:tab w:val="left" w:pos="1393"/>
+              </w:tabs>
+              <w:jc w:val="both"/>
+              <w:rPr>
+                <w:rFonts w:ascii="TH SarabunPSK" w:hAnsi="TH SarabunPSK" w:cs="TH SarabunPSK"/>
+                <w:b w:val="0"/>
+                <w:bCs w:val="0"/>
+                <w:sz w:val="32"/>
+                <w:szCs w:val="32"/>
+              </w:rPr>
+            </w:pPr>
+            <w:r>
+              <w:rPr>
+                <w:rFonts w:ascii="TH SarabunPSK" w:hAnsi="TH SarabunPSK" w:cs="TH SarabunPSK"/>
+                <w:b w:val="0"/>
+                <w:bCs w:val="0"/>
+                <w:sz w:val="32"/>
+                <w:szCs w:val="32"/>
+              </w:rPr>
+              <w:t>e</w:t>
+            </w:r>
           </w:p>
         </w:tc>
         <w:tc>
@@ -282,6 +930,16 @@
                 <w:szCs w:val="32"/>
               </w:rPr>
             </w:pPr>
+            <w:r>
+              <w:rPr>
+                <w:rFonts w:ascii="TH SarabunPSK" w:hAnsi="TH SarabunPSK" w:cs="TH SarabunPSK"/>
+                <w:b/>
+                <w:bCs/>
+                <w:sz w:val="32"/>
+                <w:szCs w:val="32"/>
+              </w:rPr>
+              <w:t>1</w:t>
+            </w:r>
           </w:p>
         </w:tc>
       </w:tr>
@@ -301,6 +959,79 @@
                 <w:szCs w:val="32"/>
               </w:rPr>
             </w:pPr>
+            <w:r>
+              <w:rPr>
+                <w:rFonts w:ascii="TH SarabunPSK" w:hAnsi="TH SarabunPSK" w:cs="TH SarabunPSK"/>
+                <w:b w:val="0"/>
+                <w:bCs w:val="0"/>
+                <w:sz w:val="32"/>
+                <w:szCs w:val="32"/>
+              </w:rPr>
+              <w:t>3</w:t>
+            </w:r>
+          </w:p>
+          <w:p>
+            <w:pPr>
+              <w:rPr>
+                <w:rFonts w:ascii="TH SarabunPSK" w:hAnsi="TH SarabunPSK" w:cs="TH SarabunPSK"/>
+                <w:b w:val="0"/>
+                <w:bCs w:val="0"/>
+                <w:sz w:val="32"/>
+                <w:szCs w:val="32"/>
+              </w:rPr>
+            </w:pPr>
+            <w:r>
+              <w:rPr>
+                <w:rFonts w:ascii="TH SarabunPSK" w:hAnsi="TH SarabunPSK" w:cs="TH SarabunPSK"/>
+                <w:b w:val="0"/>
+                <w:bCs w:val="0"/>
+                <w:sz w:val="32"/>
+                <w:szCs w:val="32"/>
+              </w:rPr>
+              <w:t>r</w:t>
+            </w:r>
+          </w:p>
+          <w:p>
+            <w:pPr>
+              <w:rPr>
+                <w:rFonts w:ascii="TH SarabunPSK" w:hAnsi="TH SarabunPSK" w:cs="TH SarabunPSK"/>
+                <w:b w:val="0"/>
+                <w:bCs w:val="0"/>
+                <w:sz w:val="32"/>
+                <w:szCs w:val="32"/>
+              </w:rPr>
+            </w:pPr>
+            <w:r>
+              <w:rPr>
+                <w:rFonts w:ascii="TH SarabunPSK" w:hAnsi="TH SarabunPSK" w:cs="TH SarabunPSK"/>
+                <w:b w:val="0"/>
+                <w:bCs w:val="0"/>
+                <w:sz w:val="32"/>
+                <w:szCs w:val="32"/>
+              </w:rPr>
+              <w:t>e</w:t>
+            </w:r>
+          </w:p>
+          <w:p>
+            <w:pPr>
+              <w:rPr>
+                <w:rFonts w:ascii="TH SarabunPSK" w:hAnsi="TH SarabunPSK" w:cs="TH SarabunPSK"/>
+                <w:b w:val="0"/>
+                <w:bCs w:val="0"/>
+                <w:sz w:val="32"/>
+                <w:szCs w:val="32"/>
+              </w:rPr>
+            </w:pPr>
+            <w:r>
+              <w:rPr>
+                <w:rFonts w:ascii="TH SarabunPSK" w:hAnsi="TH SarabunPSK" w:cs="TH SarabunPSK"/>
+                <w:b w:val="0"/>
+                <w:bCs w:val="0"/>
+                <w:sz w:val="32"/>
+                <w:szCs w:val="32"/>
+              </w:rPr>
+              <w:t>e</w:t>
+            </w:r>
           </w:p>
         </w:tc>
         <w:tc>
@@ -318,6 +1049,16 @@
                 <w:szCs w:val="32"/>
               </w:rPr>
             </w:pPr>
+            <w:r>
+              <w:rPr>
+                <w:rFonts w:ascii="TH SarabunPSK" w:hAnsi="TH SarabunPSK" w:cs="TH SarabunPSK"/>
+                <w:b/>
+                <w:bCs/>
+                <w:sz w:val="32"/>
+                <w:szCs w:val="32"/>
+              </w:rPr>
+              <w:t>0</w:t>
+            </w:r>
           </w:p>
         </w:tc>
       </w:tr>
@@ -349,15 +1090,87 @@
           <w:rFonts w:ascii="TH SarabunPSK" w:hAnsi="TH SarabunPSK" w:cs="TH SarabunPSK"/>
           <w:sz w:val="32"/>
           <w:szCs w:val="32"/>
+          <w:cs/>
         </w:rPr>
       </w:pPr>
       <w:r>
         <w:rPr>
-          <w:rFonts w:ascii="TH SarabunPSK" w:hAnsi="TH SarabunPSK" w:cs="TH SarabunPSK"/>
-          <w:sz w:val="32"/>
-          <w:szCs w:val="32"/>
-        </w:rPr>
-        <w:t>hint</w:t>
+          <w:rFonts w:ascii="TH SarabunPSK" w:hAnsi="TH SarabunPSK" w:cs="TH SarabunPSK" w:hint="cs"/>
+          <w:sz w:val="32"/>
+          <w:szCs w:val="32"/>
+          <w:cs/>
+        </w:rPr>
+        <w:t>หากกิน</w:t>
+      </w:r>
+      <w:r>
+        <w:rPr>
+          <w:rFonts w:ascii="TH SarabunPSK" w:hAnsi="TH SarabunPSK" w:cs="TH SarabunPSK" w:hint="cs"/>
+          <w:sz w:val="32"/>
+          <w:szCs w:val="32"/>
+          <w:cs/>
+        </w:rPr>
+        <w:t>แพนเค้ก</w:t>
+      </w:r>
+      <w:r>
+        <w:rPr>
+          <w:rFonts w:ascii="TH SarabunPSK" w:hAnsi="TH SarabunPSK" w:cs="TH SarabunPSK" w:hint="cs"/>
+          <w:sz w:val="32"/>
+          <w:szCs w:val="32"/>
+          <w:cs/>
+        </w:rPr>
+        <w:t>เกินที่มีอยู่</w:t>
+      </w:r>
+      <w:r>
+        <w:rPr>
+          <w:rFonts w:ascii="TH SarabunPSK" w:hAnsi="TH SarabunPSK" w:cs="TH SarabunPSK" w:hint="cs"/>
+          <w:sz w:val="32"/>
+          <w:szCs w:val="32"/>
+          <w:cs/>
+        </w:rPr>
+        <w:t>ในจาน</w:t>
+      </w:r>
+      <w:r>
+        <w:rPr>
+          <w:rFonts w:ascii="TH SarabunPSK" w:hAnsi="TH SarabunPSK" w:cs="TH SarabunPSK" w:hint="cs"/>
+          <w:sz w:val="32"/>
+          <w:szCs w:val="32"/>
+          <w:cs/>
+        </w:rPr>
+        <w:t xml:space="preserve"> </w:t>
+      </w:r>
+      <w:r>
+        <w:rPr>
+          <w:rFonts w:ascii="TH SarabunPSK" w:hAnsi="TH SarabunPSK" w:cs="TH SarabunPSK"/>
+          <w:sz w:val="32"/>
+          <w:szCs w:val="32"/>
+        </w:rPr>
+        <w:t xml:space="preserve">EX: </w:t>
+      </w:r>
+      <w:r>
+        <w:rPr>
+          <w:rFonts w:ascii="TH SarabunPSK" w:hAnsi="TH SarabunPSK" w:cs="TH SarabunPSK" w:hint="cs"/>
+          <w:sz w:val="32"/>
+          <w:szCs w:val="32"/>
+          <w:cs/>
+        </w:rPr>
+        <w:t xml:space="preserve">เหลือ 0 ชิ้นแล้วแต่กินอีก (เจอ </w:t>
+      </w:r>
+      <w:r>
+        <w:rPr>
+          <w:rFonts w:ascii="TH SarabunPSK" w:hAnsi="TH SarabunPSK" w:cs="TH SarabunPSK"/>
+          <w:sz w:val="32"/>
+          <w:szCs w:val="32"/>
+        </w:rPr>
+        <w:t>e</w:t>
+      </w:r>
+      <w:r>
+        <w:rPr>
+          <w:rFonts w:ascii="TH SarabunPSK" w:hAnsi="TH SarabunPSK" w:cs="TH SarabunPSK" w:hint="cs"/>
+          <w:sz w:val="32"/>
+          <w:szCs w:val="32"/>
+          <w:cs/>
+        </w:rPr>
+        <w:t>) แพนเค้กจะไม่ลดลงต่ำกว่า 0 ได้อีก</w:t>
       </w:r>
     </w:p>
     <w:sectPr>
@@ -493,6 +1306,7 @@
     <w:lsdException w:name="HTML Sample" w:semiHidden="1" w:unhideWhenUsed="1"/>
     <w:lsdException w:name="HTML Typewriter" w:semiHidden="1" w:unhideWhenUsed="1"/>
     <w:lsdException w:name="HTML Variable" w:semiHidden="1" w:unhideWhenUsed="1"/>
+    <w:lsdException w:name="Normal Table" w:semiHidden="1" w:unhideWhenUsed="1"/>
     <w:lsdException w:name="annotation subject" w:semiHidden="1" w:unhideWhenUsed="1"/>
     <w:lsdException w:name="No List" w:semiHidden="1" w:unhideWhenUsed="1"/>
     <w:lsdException w:name="Outline List 1" w:semiHidden="1" w:unhideWhenUsed="1"/>
@@ -539,8 +1353,10 @@
     <w:lsdException w:name="Table Subtle 2" w:semiHidden="1" w:unhideWhenUsed="1"/>
     <w:lsdException w:name="Table Web 1" w:semiHidden="1" w:unhideWhenUsed="1"/>
     <w:lsdException w:name="Table Web 2" w:semiHidden="1" w:unhideWhenUsed="1"/>
+    <w:lsdException w:name="Table Web 3" w:semiHidden="1" w:unhideWhenUsed="1"/>
     <w:lsdException w:name="Balloon Text" w:semiHidden="1" w:unhideWhenUsed="1"/>
     <w:lsdException w:name="Table Grid" w:uiPriority="39"/>
+    <w:lsdException w:name="Table Theme" w:semiHidden="1" w:unhideWhenUsed="1"/>
     <w:lsdException w:name="Placeholder Text" w:semiHidden="1"/>
     <w:lsdException w:name="No Spacing" w:uiPriority="1" w:qFormat="1"/>
     <w:lsdException w:name="Light Shading" w:uiPriority="60"/>
@@ -870,6 +1686,11 @@
       </w:tcPr>
     </w:tblStylePr>
   </w:style>
+  <w:style w:type="character" w:customStyle="1" w:styleId="d2edcug0">
+    <w:name w:val="d2edcug0"/>
+    <w:basedOn w:val="a0"/>
+    <w:rsid w:val="00115DB9"/>
+  </w:style>
 </w:styles>
 </file>
 

</xml_diff>